<commit_message>
Add module 9 and 10
</commit_message>
<xml_diff>
--- a/module9_neurodgenerationII/case_study/Case Study-Neurodegeneration.docx
+++ b/module9_neurodgenerationII/case_study/Case Study-Neurodegeneration.docx
@@ -3,13 +3,374 @@
 <w:document xmlns:wpc="http://schemas.microsoft.com/office/word/2010/wordprocessingCanvas" xmlns:cx="http://schemas.microsoft.com/office/drawing/2014/chartex" xmlns:cx1="http://schemas.microsoft.com/office/drawing/2015/9/8/chartex" xmlns:cx2="http://schemas.microsoft.com/office/drawing/2015/10/21/chartex" xmlns:cx3="http://schemas.microsoft.com/office/drawing/2016/5/9/chartex" xmlns:cx4="http://schemas.microsoft.com/office/drawing/2016/5/10/chartex" xmlns:cx5="http://schemas.microsoft.com/office/drawing/2016/5/11/chartex" xmlns:cx6="http://schemas.microsoft.com/office/drawing/2016/5/12/chartex" xmlns:cx7="http://schemas.microsoft.com/office/drawing/2016/5/13/chartex" xmlns:cx8="http://schemas.microsoft.com/office/drawing/2016/5/14/chartex" xmlns:mc="http://schemas.openxmlformats.org/markup-compatibility/2006" xmlns:aink="http://schemas.microsoft.com/office/drawing/2016/ink" xmlns:am3d="http://schemas.microsoft.com/office/drawing/2017/model3d" xmlns:o="urn:schemas-microsoft-com:office:office" xmlns:r="http://schemas.openxmlformats.org/officeDocument/2006/relationships" xmlns:m="http://schemas.openxmlformats.org/officeDocument/2006/math" xmlns:v="urn:schemas-microsoft-com:vml" xmlns:wp14="http://schemas.microsoft.com/office/word/2010/wordprocessingDrawing" xmlns:wp="http://schemas.openxmlformats.org/drawingml/2006/wordprocessingDrawing" xmlns:w10="urn:schemas-microsoft-com:office:word" xmlns:w="http://schemas.openxmlformats.org/wordprocessingml/2006/main" xmlns:w14="http://schemas.microsoft.com/office/word/2010/wordml" xmlns:w15="http://schemas.microsoft.com/office/word/2012/wordml" xmlns:w16cex="http://schemas.microsoft.com/office/word/2018/wordml/cex" xmlns:w16cid="http://schemas.microsoft.com/office/word/2016/wordml/cid" xmlns:w16="http://schemas.microsoft.com/office/word/2018/wordml" xmlns:w16sdtdh="http://schemas.microsoft.com/office/word/2020/wordml/sdtdatahash" xmlns:w16se="http://schemas.microsoft.com/office/word/2015/wordml/symex" xmlns:wpg="http://schemas.microsoft.com/office/word/2010/wordprocessingGroup" xmlns:wpi="http://schemas.microsoft.com/office/word/2010/wordprocessingInk" xmlns:wne="http://schemas.microsoft.com/office/word/2006/wordml" xmlns:wps="http://schemas.microsoft.com/office/word/2010/wordprocessingShape" mc:Ignorable="w14 w15 w16se w16cid w16 w16cex w16sdtdh wp14">
   <w:body>
     <w:p>
-      <w:pPr>
-        <w:jc w:val="center"/>
-      </w:pPr>
+      <w:r>
+        <w:t>Background:</w:t>
+      </w:r>
     </w:p>
+    <w:p>
+      <w:r>
+        <w:t xml:space="preserve">Amyloid </w:t>
+      </w:r>
+      <w:r>
+        <w:sym w:font="Symbol" w:char="F062"/>
+      </w:r>
+      <w:r>
+        <w:t xml:space="preserve"> </w:t>
+      </w:r>
+      <w:r>
+        <w:t>(A</w:t>
+      </w:r>
+      <w:r>
+        <w:sym w:font="Symbol" w:char="F062"/>
+      </w:r>
+      <w:r>
+        <w:t>) plaques are hallmarks of Alzheimer’s disease (AD). Among the two main type of A</w:t>
+      </w:r>
+      <w:r>
+        <w:sym w:font="Symbol" w:char="F062"/>
+      </w:r>
+      <w:r>
+        <w:t xml:space="preserve"> polymers that have direct role in plaque formation, </w:t>
+      </w:r>
+      <w:r>
+        <w:t>A</w:t>
+      </w:r>
+      <w:r>
+        <w:sym w:font="Symbol" w:char="F062"/>
+      </w:r>
+      <w:r>
+        <w:rPr>
+          <w:vertAlign w:val="subscript"/>
+        </w:rPr>
+        <w:t>40</w:t>
+      </w:r>
+      <w:r>
+        <w:t xml:space="preserve"> and </w:t>
+      </w:r>
+      <w:r>
+        <w:t>A</w:t>
+      </w:r>
+      <w:r>
+        <w:sym w:font="Symbol" w:char="F062"/>
+      </w:r>
+      <w:r>
+        <w:rPr>
+          <w:vertAlign w:val="subscript"/>
+        </w:rPr>
+        <w:t>4</w:t>
+      </w:r>
+      <w:r>
+        <w:rPr>
+          <w:vertAlign w:val="subscript"/>
+        </w:rPr>
+        <w:t>2</w:t>
+      </w:r>
+      <w:r>
+        <w:t>, A</w:t>
+      </w:r>
+      <w:r>
+        <w:sym w:font="Symbol" w:char="F062"/>
+      </w:r>
+      <w:r>
+        <w:rPr>
+          <w:vertAlign w:val="subscript"/>
+        </w:rPr>
+        <w:t>4</w:t>
+      </w:r>
+      <w:r>
+        <w:rPr>
+          <w:vertAlign w:val="subscript"/>
+        </w:rPr>
+        <w:t>2</w:t>
+      </w:r>
+      <w:r>
+        <w:t xml:space="preserve"> is less abundant, highly insoluble but severely neurotoxic.</w:t>
+      </w:r>
+      <w:r>
+        <w:t xml:space="preserve"> In </w:t>
+      </w:r>
+      <w:r>
+        <w:t>addition,</w:t>
+      </w:r>
+      <w:r>
+        <w:t xml:space="preserve"> the entorhinal cortex is traditionally the first area affected in AD, and more specifically the lateral entorhinal cortex (LEC).</w:t>
+      </w:r>
+    </w:p>
+    <w:p/>
+    <w:p>
+      <w:r>
+        <w:t xml:space="preserve">The authors of the paper set up an </w:t>
+      </w:r>
+      <w:r>
+        <w:t xml:space="preserve">optogenetic </w:t>
+      </w:r>
+      <w:r>
+        <w:t xml:space="preserve">experiment to show that levels of </w:t>
+      </w:r>
+      <w:r>
+        <w:t>brain interstitial fluid (ISF) A</w:t>
+      </w:r>
+      <w:r>
+        <w:sym w:font="Symbol" w:char="F062"/>
+      </w:r>
+      <w:r>
+        <w:t xml:space="preserve">42 in the APP </w:t>
+      </w:r>
+      <w:proofErr w:type="spellStart"/>
+      <w:r>
+        <w:t>Tg</w:t>
+      </w:r>
+      <w:proofErr w:type="spellEnd"/>
+      <w:r>
+        <w:t xml:space="preserve"> mice</w:t>
+      </w:r>
+      <w:r>
+        <w:t xml:space="preserve"> (transgenic mice that overexpress APP)</w:t>
+      </w:r>
+      <w:r>
+        <w:t xml:space="preserve"> were significantly higher </w:t>
+      </w:r>
+      <w:r>
+        <w:t>that the levels observed in</w:t>
+      </w:r>
+      <w:r>
+        <w:t xml:space="preserve"> t</w:t>
+      </w:r>
+      <w:proofErr w:type="spellStart"/>
+      <w:r>
+        <w:t>he</w:t>
+      </w:r>
+      <w:proofErr w:type="spellEnd"/>
+      <w:r>
+        <w:t xml:space="preserve"> wild-type mice.</w:t>
+      </w:r>
+      <w:r>
+        <w:t xml:space="preserve"> </w:t>
+      </w:r>
+    </w:p>
+    <w:p/>
+    <w:p>
+      <w:r>
+        <w:t xml:space="preserve">The authors of this paper injected </w:t>
+      </w:r>
+      <w:r>
+        <w:t xml:space="preserve">the </w:t>
+      </w:r>
+      <w:r>
+        <w:t xml:space="preserve">two </w:t>
+      </w:r>
+      <w:r>
+        <w:t xml:space="preserve">types of </w:t>
+      </w:r>
+      <w:r>
+        <w:t xml:space="preserve">mice with </w:t>
+      </w:r>
+      <w:r>
+        <w:t xml:space="preserve">two </w:t>
+      </w:r>
+      <w:r>
+        <w:t xml:space="preserve">different </w:t>
+      </w:r>
+      <w:r>
+        <w:t>fluorescent indicators</w:t>
+      </w:r>
+      <w:r>
+        <w:t xml:space="preserve"> under control of the CAMLII</w:t>
+      </w:r>
+      <w:r>
+        <w:sym w:font="Symbol" w:char="F061"/>
+      </w:r>
+      <w:r>
+        <w:t xml:space="preserve"> promoters:</w:t>
+      </w:r>
+    </w:p>
+    <w:p>
+      <w:pPr>
+        <w:pStyle w:val="ListParagraph"/>
+        <w:numPr>
+          <w:ilvl w:val="0"/>
+          <w:numId w:val="6"/>
+        </w:numPr>
+      </w:pPr>
+      <w:r>
+        <w:t xml:space="preserve">The APP </w:t>
+      </w:r>
+      <w:proofErr w:type="spellStart"/>
+      <w:r>
+        <w:t>T</w:t>
+      </w:r>
+      <w:r>
+        <w:t>g</w:t>
+      </w:r>
+      <w:proofErr w:type="spellEnd"/>
+      <w:r>
+        <w:t xml:space="preserve"> mice are injected with </w:t>
+      </w:r>
+      <w:r>
+        <w:t>an adeno-associated virus (AAV) expressing SSSFO-EYFP</w:t>
+      </w:r>
+      <w:r>
+        <w:t>.</w:t>
+      </w:r>
+      <w:r>
+        <w:t xml:space="preserve"> </w:t>
+      </w:r>
+      <w:r>
+        <w:t>S</w:t>
+      </w:r>
+      <w:r>
+        <w:t xml:space="preserve">table step-function opsin (SSFO) is a mutated version of </w:t>
+      </w:r>
+      <w:proofErr w:type="spellStart"/>
+      <w:r>
+        <w:t>channelrhodopsin</w:t>
+      </w:r>
+      <w:proofErr w:type="spellEnd"/>
+      <w:r>
+        <w:t xml:space="preserve"> (hChR2(C128SS)) that puts neurons in a state of excitability up to 30</w:t>
+      </w:r>
+      <w:r>
+        <w:t>mins</w:t>
+      </w:r>
+      <w:r>
+        <w:t xml:space="preserve"> after activation by a pulse light. The last effect can be reversed by a brief pulse deactivation light.</w:t>
+      </w:r>
+    </w:p>
+    <w:p>
+      <w:pPr>
+        <w:pStyle w:val="ListParagraph"/>
+        <w:numPr>
+          <w:ilvl w:val="0"/>
+          <w:numId w:val="5"/>
+        </w:numPr>
+      </w:pPr>
+      <w:r>
+        <w:t>An AAV expressing EYFP is injected into the wild-type mice.</w:t>
+      </w:r>
+    </w:p>
+    <w:p/>
+    <w:p/>
+    <w:p>
+      <w:hyperlink r:id="rId8" w:history="1">
+        <w:r>
+          <w:rPr>
+            <w:rStyle w:val="Hyperlink"/>
+          </w:rPr>
+          <w:t>https://www-ncbi-nlm-nih-gov.proxy1.library.jhu.edu/pmc/articles/PMC2795712/</w:t>
+        </w:r>
+      </w:hyperlink>
+    </w:p>
+    <w:p>
+      <w:proofErr w:type="spellStart"/>
+      <w:r>
+        <w:t>cfos</w:t>
+      </w:r>
+      <w:proofErr w:type="spellEnd"/>
+      <w:r>
+        <w:t xml:space="preserve"> labeling</w:t>
+      </w:r>
+    </w:p>
+    <w:p>
+      <w:r>
+        <w:t>The proto-oncogene c-</w:t>
+      </w:r>
+      <w:proofErr w:type="spellStart"/>
+      <w:r>
+        <w:t>fos</w:t>
+      </w:r>
+      <w:proofErr w:type="spellEnd"/>
+      <w:r>
+        <w:t>, an immediate early gene, is expressed in neurons in response to various stimuli. The protein product can be readily detected with immunohistochemical techniques leading to the use of c-FOS detection to map groups of neurons that display changes in their activity.</w:t>
+      </w:r>
+    </w:p>
+    <w:p/>
+    <w:p>
+      <w:r>
+        <w:t xml:space="preserve">In the brain, the </w:t>
+      </w:r>
+      <w:proofErr w:type="spellStart"/>
+      <w:r>
+        <w:t>perforant</w:t>
+      </w:r>
+      <w:proofErr w:type="spellEnd"/>
+      <w:r>
+        <w:t xml:space="preserve"> path or </w:t>
+      </w:r>
+      <w:proofErr w:type="spellStart"/>
+      <w:r>
+        <w:t>perforant</w:t>
+      </w:r>
+      <w:proofErr w:type="spellEnd"/>
+      <w:r>
+        <w:t xml:space="preserve"> pathway provides a connectional route from the entorhinal cortex to all fields of the hippocampal formation, including the dentate gyrus, all CA fields (including CA1), and the subiculum.</w:t>
+      </w:r>
+    </w:p>
+    <w:p/>
+    <w:p>
+      <w:r>
+        <w:t>https://en.wikipedia.org/wiki/Entorhinal_cortex</w:t>
+      </w:r>
+    </w:p>
+    <w:p>
+      <w:hyperlink r:id="rId9" w:history="1">
+        <w:r>
+          <w:rPr>
+            <w:rStyle w:val="Hyperlink"/>
+          </w:rPr>
+          <w:t>http://www.scholarpedia.org/article/Entorhinal_cortex</w:t>
+        </w:r>
+      </w:hyperlink>
+    </w:p>
+    <w:p>
+      <w:r>
+        <w:t xml:space="preserve">LEC: lateral entorhinal cortex </w:t>
+      </w:r>
+    </w:p>
+    <w:p>
+      <w:r>
+        <w:t xml:space="preserve">OML: outer molecular layer </w:t>
+      </w:r>
+      <w:proofErr w:type="gramStart"/>
+      <w:r>
+        <w:t>of  Dentate</w:t>
+      </w:r>
+      <w:proofErr w:type="gramEnd"/>
+      <w:r>
+        <w:t xml:space="preserve"> Gyrus</w:t>
+      </w:r>
+    </w:p>
+    <w:p>
+      <w:r>
+        <w:rPr>
+          <w:rFonts w:ascii="Roboto" w:hAnsi="Roboto"/>
+          <w:color w:val="BDC1C6"/>
+          <w:shd w:val="clear" w:color="auto" w:fill="202124"/>
+        </w:rPr>
+        <w:t>The dentate gyrus, like the hippocampus, consists of three distinct layers: an outer molecular layer, a middle </w:t>
+      </w:r>
+      <w:r>
+        <w:rPr>
+          <w:rFonts w:ascii="Roboto" w:hAnsi="Roboto"/>
+          <w:b/>
+          <w:bCs/>
+          <w:color w:val="BDC1C6"/>
+          <w:shd w:val="clear" w:color="auto" w:fill="202124"/>
+        </w:rPr>
+        <w:t>granule cell layer</w:t>
+      </w:r>
+      <w:r>
+        <w:rPr>
+          <w:rFonts w:ascii="Roboto" w:hAnsi="Roboto"/>
+          <w:color w:val="BDC1C6"/>
+          <w:shd w:val="clear" w:color="auto" w:fill="202124"/>
+        </w:rPr>
+        <w:t>, and an inner polymorphic layer</w:t>
+      </w:r>
+    </w:p>
+    <w:p/>
     <w:sectPr>
-      <w:footerReference w:type="even" r:id="rId8"/>
-      <w:footerReference w:type="default" r:id="rId9"/>
+      <w:footerReference w:type="even" r:id="rId10"/>
+      <w:footerReference w:type="default" r:id="rId11"/>
       <w:pgSz w:w="12240" w:h="15840"/>
       <w:pgMar w:top="1440" w:right="1440" w:bottom="1440" w:left="1440" w:header="720" w:footer="720" w:gutter="0"/>
       <w:cols w:space="720"/>
@@ -302,6 +663,119 @@
 <file path=word/numbering.xml><?xml version="1.0" encoding="utf-8"?>
 <w:numbering xmlns:wpc="http://schemas.microsoft.com/office/word/2010/wordprocessingCanvas" xmlns:cx="http://schemas.microsoft.com/office/drawing/2014/chartex" xmlns:cx1="http://schemas.microsoft.com/office/drawing/2015/9/8/chartex" xmlns:cx2="http://schemas.microsoft.com/office/drawing/2015/10/21/chartex" xmlns:cx3="http://schemas.microsoft.com/office/drawing/2016/5/9/chartex" xmlns:cx4="http://schemas.microsoft.com/office/drawing/2016/5/10/chartex" xmlns:cx5="http://schemas.microsoft.com/office/drawing/2016/5/11/chartex" xmlns:cx6="http://schemas.microsoft.com/office/drawing/2016/5/12/chartex" xmlns:cx7="http://schemas.microsoft.com/office/drawing/2016/5/13/chartex" xmlns:cx8="http://schemas.microsoft.com/office/drawing/2016/5/14/chartex" xmlns:mc="http://schemas.openxmlformats.org/markup-compatibility/2006" xmlns:aink="http://schemas.microsoft.com/office/drawing/2016/ink" xmlns:am3d="http://schemas.microsoft.com/office/drawing/2017/model3d" xmlns:o="urn:schemas-microsoft-com:office:office" xmlns:r="http://schemas.openxmlformats.org/officeDocument/2006/relationships" xmlns:m="http://schemas.openxmlformats.org/officeDocument/2006/math" xmlns:v="urn:schemas-microsoft-com:vml" xmlns:wp14="http://schemas.microsoft.com/office/word/2010/wordprocessingDrawing" xmlns:wp="http://schemas.openxmlformats.org/drawingml/2006/wordprocessingDrawing" xmlns:w10="urn:schemas-microsoft-com:office:word" xmlns:w="http://schemas.openxmlformats.org/wordprocessingml/2006/main" xmlns:w14="http://schemas.microsoft.com/office/word/2010/wordml" xmlns:w15="http://schemas.microsoft.com/office/word/2012/wordml" xmlns:w16cex="http://schemas.microsoft.com/office/word/2018/wordml/cex" xmlns:w16cid="http://schemas.microsoft.com/office/word/2016/wordml/cid" xmlns:w16="http://schemas.microsoft.com/office/word/2018/wordml" xmlns:w16sdtdh="http://schemas.microsoft.com/office/word/2020/wordml/sdtdatahash" xmlns:w16se="http://schemas.microsoft.com/office/word/2015/wordml/symex" xmlns:wpg="http://schemas.microsoft.com/office/word/2010/wordprocessingGroup" xmlns:wpi="http://schemas.microsoft.com/office/word/2010/wordprocessingInk" xmlns:wne="http://schemas.microsoft.com/office/word/2006/wordml" xmlns:wps="http://schemas.microsoft.com/office/word/2010/wordprocessingShape" mc:Ignorable="w14 w15 w16se w16cid w16 w16cex w16sdtdh wp14">
   <w:abstractNum w:abstractNumId="0" w15:restartNumberingAfterBreak="0">
+    <w:nsid w:val="1A9B6E28"/>
+    <w:multiLevelType w:val="hybridMultilevel"/>
+    <w:tmpl w:val="820EED1E"/>
+    <w:lvl w:ilvl="0" w:tplc="EC9C9BF4">
+      <w:start w:val="5"/>
+      <w:numFmt w:val="bullet"/>
+      <w:lvlText w:val="-"/>
+      <w:lvlJc w:val="left"/>
+      <w:pPr>
+        <w:ind w:left="360" w:hanging="360"/>
+      </w:pPr>
+      <w:rPr>
+        <w:rFonts w:ascii="Helvetica" w:eastAsia="Times New Roman" w:hAnsi="Helvetica" w:cstheme="minorHAnsi" w:hint="default"/>
+      </w:rPr>
+    </w:lvl>
+    <w:lvl w:ilvl="1" w:tplc="04090003" w:tentative="1">
+      <w:start w:val="1"/>
+      <w:numFmt w:val="bullet"/>
+      <w:lvlText w:val="o"/>
+      <w:lvlJc w:val="left"/>
+      <w:pPr>
+        <w:ind w:left="1080" w:hanging="360"/>
+      </w:pPr>
+      <w:rPr>
+        <w:rFonts w:ascii="Courier New" w:hAnsi="Courier New" w:cs="Courier New" w:hint="default"/>
+      </w:rPr>
+    </w:lvl>
+    <w:lvl w:ilvl="2" w:tplc="04090005" w:tentative="1">
+      <w:start w:val="1"/>
+      <w:numFmt w:val="bullet"/>
+      <w:lvlText w:val=""/>
+      <w:lvlJc w:val="left"/>
+      <w:pPr>
+        <w:ind w:left="1800" w:hanging="360"/>
+      </w:pPr>
+      <w:rPr>
+        <w:rFonts w:ascii="Wingdings" w:hAnsi="Wingdings" w:hint="default"/>
+      </w:rPr>
+    </w:lvl>
+    <w:lvl w:ilvl="3" w:tplc="04090001" w:tentative="1">
+      <w:start w:val="1"/>
+      <w:numFmt w:val="bullet"/>
+      <w:lvlText w:val=""/>
+      <w:lvlJc w:val="left"/>
+      <w:pPr>
+        <w:ind w:left="2520" w:hanging="360"/>
+      </w:pPr>
+      <w:rPr>
+        <w:rFonts w:ascii="Symbol" w:hAnsi="Symbol" w:hint="default"/>
+      </w:rPr>
+    </w:lvl>
+    <w:lvl w:ilvl="4" w:tplc="04090003" w:tentative="1">
+      <w:start w:val="1"/>
+      <w:numFmt w:val="bullet"/>
+      <w:lvlText w:val="o"/>
+      <w:lvlJc w:val="left"/>
+      <w:pPr>
+        <w:ind w:left="3240" w:hanging="360"/>
+      </w:pPr>
+      <w:rPr>
+        <w:rFonts w:ascii="Courier New" w:hAnsi="Courier New" w:cs="Courier New" w:hint="default"/>
+      </w:rPr>
+    </w:lvl>
+    <w:lvl w:ilvl="5" w:tplc="04090005" w:tentative="1">
+      <w:start w:val="1"/>
+      <w:numFmt w:val="bullet"/>
+      <w:lvlText w:val=""/>
+      <w:lvlJc w:val="left"/>
+      <w:pPr>
+        <w:ind w:left="3960" w:hanging="360"/>
+      </w:pPr>
+      <w:rPr>
+        <w:rFonts w:ascii="Wingdings" w:hAnsi="Wingdings" w:hint="default"/>
+      </w:rPr>
+    </w:lvl>
+    <w:lvl w:ilvl="6" w:tplc="04090001" w:tentative="1">
+      <w:start w:val="1"/>
+      <w:numFmt w:val="bullet"/>
+      <w:lvlText w:val=""/>
+      <w:lvlJc w:val="left"/>
+      <w:pPr>
+        <w:ind w:left="4680" w:hanging="360"/>
+      </w:pPr>
+      <w:rPr>
+        <w:rFonts w:ascii="Symbol" w:hAnsi="Symbol" w:hint="default"/>
+      </w:rPr>
+    </w:lvl>
+    <w:lvl w:ilvl="7" w:tplc="04090003" w:tentative="1">
+      <w:start w:val="1"/>
+      <w:numFmt w:val="bullet"/>
+      <w:lvlText w:val="o"/>
+      <w:lvlJc w:val="left"/>
+      <w:pPr>
+        <w:ind w:left="5400" w:hanging="360"/>
+      </w:pPr>
+      <w:rPr>
+        <w:rFonts w:ascii="Courier New" w:hAnsi="Courier New" w:cs="Courier New" w:hint="default"/>
+      </w:rPr>
+    </w:lvl>
+    <w:lvl w:ilvl="8" w:tplc="04090005" w:tentative="1">
+      <w:start w:val="1"/>
+      <w:numFmt w:val="bullet"/>
+      <w:lvlText w:val=""/>
+      <w:lvlJc w:val="left"/>
+      <w:pPr>
+        <w:ind w:left="6120" w:hanging="360"/>
+      </w:pPr>
+      <w:rPr>
+        <w:rFonts w:ascii="Wingdings" w:hAnsi="Wingdings" w:hint="default"/>
+      </w:rPr>
+    </w:lvl>
+  </w:abstractNum>
+  <w:abstractNum w:abstractNumId="1" w15:restartNumberingAfterBreak="0">
     <w:nsid w:val="1B76426F"/>
     <w:multiLevelType w:val="hybridMultilevel"/>
     <w:tmpl w:val="9D740F40"/>
@@ -387,7 +861,120 @@
       </w:pPr>
     </w:lvl>
   </w:abstractNum>
-  <w:abstractNum w:abstractNumId="1" w15:restartNumberingAfterBreak="0">
+  <w:abstractNum w:abstractNumId="2" w15:restartNumberingAfterBreak="0">
+    <w:nsid w:val="647B0C5E"/>
+    <w:multiLevelType w:val="hybridMultilevel"/>
+    <w:tmpl w:val="24B8FF5A"/>
+    <w:lvl w:ilvl="0" w:tplc="EC9C9BF4">
+      <w:start w:val="5"/>
+      <w:numFmt w:val="bullet"/>
+      <w:lvlText w:val="-"/>
+      <w:lvlJc w:val="left"/>
+      <w:pPr>
+        <w:ind w:left="360" w:hanging="360"/>
+      </w:pPr>
+      <w:rPr>
+        <w:rFonts w:ascii="Helvetica" w:eastAsia="Times New Roman" w:hAnsi="Helvetica" w:cstheme="minorHAnsi" w:hint="default"/>
+      </w:rPr>
+    </w:lvl>
+    <w:lvl w:ilvl="1" w:tplc="04090003" w:tentative="1">
+      <w:start w:val="1"/>
+      <w:numFmt w:val="bullet"/>
+      <w:lvlText w:val="o"/>
+      <w:lvlJc w:val="left"/>
+      <w:pPr>
+        <w:ind w:left="1080" w:hanging="360"/>
+      </w:pPr>
+      <w:rPr>
+        <w:rFonts w:ascii="Courier New" w:hAnsi="Courier New" w:cs="Courier New" w:hint="default"/>
+      </w:rPr>
+    </w:lvl>
+    <w:lvl w:ilvl="2" w:tplc="04090005" w:tentative="1">
+      <w:start w:val="1"/>
+      <w:numFmt w:val="bullet"/>
+      <w:lvlText w:val=""/>
+      <w:lvlJc w:val="left"/>
+      <w:pPr>
+        <w:ind w:left="1800" w:hanging="360"/>
+      </w:pPr>
+      <w:rPr>
+        <w:rFonts w:ascii="Wingdings" w:hAnsi="Wingdings" w:hint="default"/>
+      </w:rPr>
+    </w:lvl>
+    <w:lvl w:ilvl="3" w:tplc="04090001" w:tentative="1">
+      <w:start w:val="1"/>
+      <w:numFmt w:val="bullet"/>
+      <w:lvlText w:val=""/>
+      <w:lvlJc w:val="left"/>
+      <w:pPr>
+        <w:ind w:left="2520" w:hanging="360"/>
+      </w:pPr>
+      <w:rPr>
+        <w:rFonts w:ascii="Symbol" w:hAnsi="Symbol" w:hint="default"/>
+      </w:rPr>
+    </w:lvl>
+    <w:lvl w:ilvl="4" w:tplc="04090003" w:tentative="1">
+      <w:start w:val="1"/>
+      <w:numFmt w:val="bullet"/>
+      <w:lvlText w:val="o"/>
+      <w:lvlJc w:val="left"/>
+      <w:pPr>
+        <w:ind w:left="3240" w:hanging="360"/>
+      </w:pPr>
+      <w:rPr>
+        <w:rFonts w:ascii="Courier New" w:hAnsi="Courier New" w:cs="Courier New" w:hint="default"/>
+      </w:rPr>
+    </w:lvl>
+    <w:lvl w:ilvl="5" w:tplc="04090005" w:tentative="1">
+      <w:start w:val="1"/>
+      <w:numFmt w:val="bullet"/>
+      <w:lvlText w:val=""/>
+      <w:lvlJc w:val="left"/>
+      <w:pPr>
+        <w:ind w:left="3960" w:hanging="360"/>
+      </w:pPr>
+      <w:rPr>
+        <w:rFonts w:ascii="Wingdings" w:hAnsi="Wingdings" w:hint="default"/>
+      </w:rPr>
+    </w:lvl>
+    <w:lvl w:ilvl="6" w:tplc="04090001" w:tentative="1">
+      <w:start w:val="1"/>
+      <w:numFmt w:val="bullet"/>
+      <w:lvlText w:val=""/>
+      <w:lvlJc w:val="left"/>
+      <w:pPr>
+        <w:ind w:left="4680" w:hanging="360"/>
+      </w:pPr>
+      <w:rPr>
+        <w:rFonts w:ascii="Symbol" w:hAnsi="Symbol" w:hint="default"/>
+      </w:rPr>
+    </w:lvl>
+    <w:lvl w:ilvl="7" w:tplc="04090003" w:tentative="1">
+      <w:start w:val="1"/>
+      <w:numFmt w:val="bullet"/>
+      <w:lvlText w:val="o"/>
+      <w:lvlJc w:val="left"/>
+      <w:pPr>
+        <w:ind w:left="5400" w:hanging="360"/>
+      </w:pPr>
+      <w:rPr>
+        <w:rFonts w:ascii="Courier New" w:hAnsi="Courier New" w:cs="Courier New" w:hint="default"/>
+      </w:rPr>
+    </w:lvl>
+    <w:lvl w:ilvl="8" w:tplc="04090005" w:tentative="1">
+      <w:start w:val="1"/>
+      <w:numFmt w:val="bullet"/>
+      <w:lvlText w:val=""/>
+      <w:lvlJc w:val="left"/>
+      <w:pPr>
+        <w:ind w:left="6120" w:hanging="360"/>
+      </w:pPr>
+      <w:rPr>
+        <w:rFonts w:ascii="Wingdings" w:hAnsi="Wingdings" w:hint="default"/>
+      </w:rPr>
+    </w:lvl>
+  </w:abstractNum>
+  <w:abstractNum w:abstractNumId="3" w15:restartNumberingAfterBreak="0">
     <w:nsid w:val="671B55FC"/>
     <w:multiLevelType w:val="hybridMultilevel"/>
     <w:tmpl w:val="644C19AE"/>
@@ -500,7 +1087,7 @@
       </w:rPr>
     </w:lvl>
   </w:abstractNum>
-  <w:abstractNum w:abstractNumId="2" w15:restartNumberingAfterBreak="0">
+  <w:abstractNum w:abstractNumId="4" w15:restartNumberingAfterBreak="0">
     <w:nsid w:val="6EDA5FF3"/>
     <w:multiLevelType w:val="hybridMultilevel"/>
     <w:tmpl w:val="869467D0"/>
@@ -589,14 +1176,109 @@
       </w:pPr>
     </w:lvl>
   </w:abstractNum>
+  <w:abstractNum w:abstractNumId="5" w15:restartNumberingAfterBreak="0">
+    <w:nsid w:val="708025E8"/>
+    <w:multiLevelType w:val="hybridMultilevel"/>
+    <w:tmpl w:val="E688A15E"/>
+    <w:lvl w:ilvl="0" w:tplc="0409000F">
+      <w:start w:val="1"/>
+      <w:numFmt w:val="decimal"/>
+      <w:lvlText w:val="%1."/>
+      <w:lvlJc w:val="left"/>
+      <w:pPr>
+        <w:ind w:left="720" w:hanging="360"/>
+      </w:pPr>
+    </w:lvl>
+    <w:lvl w:ilvl="1" w:tplc="04090019" w:tentative="1">
+      <w:start w:val="1"/>
+      <w:numFmt w:val="lowerLetter"/>
+      <w:lvlText w:val="%2."/>
+      <w:lvlJc w:val="left"/>
+      <w:pPr>
+        <w:ind w:left="1440" w:hanging="360"/>
+      </w:pPr>
+    </w:lvl>
+    <w:lvl w:ilvl="2" w:tplc="0409001B" w:tentative="1">
+      <w:start w:val="1"/>
+      <w:numFmt w:val="lowerRoman"/>
+      <w:lvlText w:val="%3."/>
+      <w:lvlJc w:val="right"/>
+      <w:pPr>
+        <w:ind w:left="2160" w:hanging="180"/>
+      </w:pPr>
+    </w:lvl>
+    <w:lvl w:ilvl="3" w:tplc="0409000F" w:tentative="1">
+      <w:start w:val="1"/>
+      <w:numFmt w:val="decimal"/>
+      <w:lvlText w:val="%4."/>
+      <w:lvlJc w:val="left"/>
+      <w:pPr>
+        <w:ind w:left="2880" w:hanging="360"/>
+      </w:pPr>
+    </w:lvl>
+    <w:lvl w:ilvl="4" w:tplc="04090019" w:tentative="1">
+      <w:start w:val="1"/>
+      <w:numFmt w:val="lowerLetter"/>
+      <w:lvlText w:val="%5."/>
+      <w:lvlJc w:val="left"/>
+      <w:pPr>
+        <w:ind w:left="3600" w:hanging="360"/>
+      </w:pPr>
+    </w:lvl>
+    <w:lvl w:ilvl="5" w:tplc="0409001B" w:tentative="1">
+      <w:start w:val="1"/>
+      <w:numFmt w:val="lowerRoman"/>
+      <w:lvlText w:val="%6."/>
+      <w:lvlJc w:val="right"/>
+      <w:pPr>
+        <w:ind w:left="4320" w:hanging="180"/>
+      </w:pPr>
+    </w:lvl>
+    <w:lvl w:ilvl="6" w:tplc="0409000F" w:tentative="1">
+      <w:start w:val="1"/>
+      <w:numFmt w:val="decimal"/>
+      <w:lvlText w:val="%7."/>
+      <w:lvlJc w:val="left"/>
+      <w:pPr>
+        <w:ind w:left="5040" w:hanging="360"/>
+      </w:pPr>
+    </w:lvl>
+    <w:lvl w:ilvl="7" w:tplc="04090019" w:tentative="1">
+      <w:start w:val="1"/>
+      <w:numFmt w:val="lowerLetter"/>
+      <w:lvlText w:val="%8."/>
+      <w:lvlJc w:val="left"/>
+      <w:pPr>
+        <w:ind w:left="5760" w:hanging="360"/>
+      </w:pPr>
+    </w:lvl>
+    <w:lvl w:ilvl="8" w:tplc="0409001B" w:tentative="1">
+      <w:start w:val="1"/>
+      <w:numFmt w:val="lowerRoman"/>
+      <w:lvlText w:val="%9."/>
+      <w:lvlJc w:val="right"/>
+      <w:pPr>
+        <w:ind w:left="6480" w:hanging="180"/>
+      </w:pPr>
+    </w:lvl>
+  </w:abstractNum>
   <w:num w:numId="1">
+    <w:abstractNumId w:val="3"/>
+  </w:num>
+  <w:num w:numId="2">
     <w:abstractNumId w:val="1"/>
   </w:num>
-  <w:num w:numId="2">
+  <w:num w:numId="3">
+    <w:abstractNumId w:val="4"/>
+  </w:num>
+  <w:num w:numId="4">
+    <w:abstractNumId w:val="5"/>
+  </w:num>
+  <w:num w:numId="5">
+    <w:abstractNumId w:val="2"/>
+  </w:num>
+  <w:num w:numId="6">
     <w:abstractNumId w:val="0"/>
-  </w:num>
-  <w:num w:numId="3">
-    <w:abstractNumId w:val="2"/>
   </w:num>
   <w:numIdMacAtCleanup w:val="1"/>
 </w:numbering>

</xml_diff>

<commit_message>
Add module 8 discussion
</commit_message>
<xml_diff>
--- a/module9_neurodgenerationII/case_study/Case Study-Neurodegeneration.docx
+++ b/module9_neurodgenerationII/case_study/Case Study-Neurodegeneration.docx
@@ -3,185 +3,501 @@
 <w:document xmlns:wpc="http://schemas.microsoft.com/office/word/2010/wordprocessingCanvas" xmlns:cx="http://schemas.microsoft.com/office/drawing/2014/chartex" xmlns:cx1="http://schemas.microsoft.com/office/drawing/2015/9/8/chartex" xmlns:cx2="http://schemas.microsoft.com/office/drawing/2015/10/21/chartex" xmlns:cx3="http://schemas.microsoft.com/office/drawing/2016/5/9/chartex" xmlns:cx4="http://schemas.microsoft.com/office/drawing/2016/5/10/chartex" xmlns:cx5="http://schemas.microsoft.com/office/drawing/2016/5/11/chartex" xmlns:cx6="http://schemas.microsoft.com/office/drawing/2016/5/12/chartex" xmlns:cx7="http://schemas.microsoft.com/office/drawing/2016/5/13/chartex" xmlns:cx8="http://schemas.microsoft.com/office/drawing/2016/5/14/chartex" xmlns:mc="http://schemas.openxmlformats.org/markup-compatibility/2006" xmlns:aink="http://schemas.microsoft.com/office/drawing/2016/ink" xmlns:am3d="http://schemas.microsoft.com/office/drawing/2017/model3d" xmlns:o="urn:schemas-microsoft-com:office:office" xmlns:r="http://schemas.openxmlformats.org/officeDocument/2006/relationships" xmlns:m="http://schemas.openxmlformats.org/officeDocument/2006/math" xmlns:v="urn:schemas-microsoft-com:vml" xmlns:wp14="http://schemas.microsoft.com/office/word/2010/wordprocessingDrawing" xmlns:wp="http://schemas.openxmlformats.org/drawingml/2006/wordprocessingDrawing" xmlns:w10="urn:schemas-microsoft-com:office:word" xmlns:w="http://schemas.openxmlformats.org/wordprocessingml/2006/main" xmlns:w14="http://schemas.microsoft.com/office/word/2010/wordml" xmlns:w15="http://schemas.microsoft.com/office/word/2012/wordml" xmlns:w16cex="http://schemas.microsoft.com/office/word/2018/wordml/cex" xmlns:w16cid="http://schemas.microsoft.com/office/word/2016/wordml/cid" xmlns:w16="http://schemas.microsoft.com/office/word/2018/wordml" xmlns:w16sdtdh="http://schemas.microsoft.com/office/word/2020/wordml/sdtdatahash" xmlns:w16se="http://schemas.microsoft.com/office/word/2015/wordml/symex" xmlns:wpg="http://schemas.microsoft.com/office/word/2010/wordprocessingGroup" xmlns:wpi="http://schemas.microsoft.com/office/word/2010/wordprocessingInk" xmlns:wne="http://schemas.microsoft.com/office/word/2006/wordml" xmlns:wps="http://schemas.microsoft.com/office/word/2010/wordprocessingShape" mc:Ignorable="w14 w15 w16se w16cid w16 w16cex w16sdtdh wp14">
   <w:body>
     <w:p>
-      <w:r>
+      <w:pPr>
+        <w:rPr>
+          <w:rFonts w:ascii="Helvetica" w:hAnsi="Helvetica"/>
+          <w:sz w:val="18"/>
+          <w:szCs w:val="18"/>
+        </w:rPr>
+      </w:pPr>
+      <w:r>
+        <w:rPr>
+          <w:rFonts w:ascii="Helvetica" w:hAnsi="Helvetica"/>
+          <w:sz w:val="18"/>
+          <w:szCs w:val="18"/>
+        </w:rPr>
         <w:t>Background:</w:t>
       </w:r>
     </w:p>
     <w:p>
-      <w:r>
+      <w:pPr>
+        <w:rPr>
+          <w:rFonts w:ascii="Helvetica" w:hAnsi="Helvetica"/>
+          <w:sz w:val="18"/>
+          <w:szCs w:val="18"/>
+        </w:rPr>
+      </w:pPr>
+      <w:r>
+        <w:rPr>
+          <w:rFonts w:ascii="Helvetica" w:hAnsi="Helvetica"/>
+          <w:sz w:val="18"/>
+          <w:szCs w:val="18"/>
+        </w:rPr>
         <w:t xml:space="preserve">Amyloid </w:t>
       </w:r>
       <w:r>
+        <w:rPr>
+          <w:rFonts w:ascii="Helvetica" w:hAnsi="Helvetica"/>
+          <w:sz w:val="18"/>
+          <w:szCs w:val="18"/>
+        </w:rPr>
         <w:sym w:font="Symbol" w:char="F062"/>
       </w:r>
       <w:r>
+        <w:rPr>
+          <w:rFonts w:ascii="Helvetica" w:hAnsi="Helvetica"/>
+          <w:sz w:val="18"/>
+          <w:szCs w:val="18"/>
+        </w:rPr>
         <w:t xml:space="preserve"> </w:t>
       </w:r>
       <w:r>
+        <w:rPr>
+          <w:rFonts w:ascii="Helvetica" w:hAnsi="Helvetica"/>
+          <w:sz w:val="18"/>
+          <w:szCs w:val="18"/>
+        </w:rPr>
         <w:t>(A</w:t>
       </w:r>
       <w:r>
+        <w:rPr>
+          <w:rFonts w:ascii="Helvetica" w:hAnsi="Helvetica"/>
+          <w:sz w:val="18"/>
+          <w:szCs w:val="18"/>
+        </w:rPr>
         <w:sym w:font="Symbol" w:char="F062"/>
       </w:r>
       <w:r>
-        <w:t>) plaques are hallmarks of Alzheimer’s disease (AD). Among the two main type of A</w:t>
-      </w:r>
-      <w:r>
+        <w:rPr>
+          <w:rFonts w:ascii="Helvetica" w:hAnsi="Helvetica"/>
+          <w:sz w:val="18"/>
+          <w:szCs w:val="18"/>
+        </w:rPr>
+        <w:t xml:space="preserve">) plaques are hallmarks of Alzheimer’s disease (AD). </w:t>
+      </w:r>
+      <w:r>
+        <w:rPr>
+          <w:rFonts w:ascii="Helvetica" w:hAnsi="Helvetica"/>
+          <w:sz w:val="18"/>
+          <w:szCs w:val="18"/>
+        </w:rPr>
+        <w:t>A</w:t>
+      </w:r>
+      <w:r>
+        <w:rPr>
+          <w:rFonts w:ascii="Helvetica" w:hAnsi="Helvetica"/>
+          <w:sz w:val="18"/>
+          <w:szCs w:val="18"/>
+        </w:rPr>
         <w:sym w:font="Symbol" w:char="F062"/>
       </w:r>
       <w:r>
-        <w:t xml:space="preserve"> polymers that have direct role in plaque formation, </w:t>
-      </w:r>
-      <w:r>
-        <w:t>A</w:t>
-      </w:r>
-      <w:r>
+        <w:rPr>
+          <w:rFonts w:ascii="Helvetica" w:hAnsi="Helvetica"/>
+          <w:sz w:val="18"/>
+          <w:szCs w:val="18"/>
+          <w:vertAlign w:val="subscript"/>
+        </w:rPr>
+        <w:t>40</w:t>
+      </w:r>
+      <w:r>
+        <w:rPr>
+          <w:rFonts w:ascii="Helvetica" w:hAnsi="Helvetica"/>
+          <w:sz w:val="18"/>
+          <w:szCs w:val="18"/>
+        </w:rPr>
+        <w:t xml:space="preserve"> and A</w:t>
+      </w:r>
+      <w:r>
+        <w:rPr>
+          <w:rFonts w:ascii="Helvetica" w:hAnsi="Helvetica"/>
+          <w:sz w:val="18"/>
+          <w:szCs w:val="18"/>
+        </w:rPr>
         <w:sym w:font="Symbol" w:char="F062"/>
       </w:r>
       <w:r>
         <w:rPr>
+          <w:rFonts w:ascii="Helvetica" w:hAnsi="Helvetica"/>
+          <w:sz w:val="18"/>
+          <w:szCs w:val="18"/>
           <w:vertAlign w:val="subscript"/>
         </w:rPr>
-        <w:t>40</w:t>
-      </w:r>
-      <w:r>
-        <w:t xml:space="preserve"> and </w:t>
-      </w:r>
-      <w:r>
-        <w:t>A</w:t>
-      </w:r>
-      <w:r>
+        <w:t>42</w:t>
+      </w:r>
+      <w:r>
+        <w:rPr>
+          <w:rFonts w:ascii="Helvetica" w:hAnsi="Helvetica"/>
+          <w:sz w:val="18"/>
+          <w:szCs w:val="18"/>
+          <w:vertAlign w:val="subscript"/>
+        </w:rPr>
+        <w:t xml:space="preserve"> </w:t>
+      </w:r>
+      <w:proofErr w:type="gramStart"/>
+      <w:r>
+        <w:rPr>
+          <w:rFonts w:ascii="Helvetica" w:hAnsi="Helvetica"/>
+          <w:sz w:val="18"/>
+          <w:szCs w:val="18"/>
+          <w:vertAlign w:val="subscript"/>
+        </w:rPr>
+        <w:t>are</w:t>
+      </w:r>
+      <w:proofErr w:type="gramEnd"/>
+      <w:r>
+        <w:rPr>
+          <w:rFonts w:ascii="Helvetica" w:hAnsi="Helvetica"/>
+          <w:sz w:val="18"/>
+          <w:szCs w:val="18"/>
+          <w:vertAlign w:val="subscript"/>
+        </w:rPr>
+        <w:t xml:space="preserve"> </w:t>
+      </w:r>
+      <w:r>
+        <w:rPr>
+          <w:rFonts w:ascii="Helvetica" w:hAnsi="Helvetica"/>
+          <w:sz w:val="18"/>
+          <w:szCs w:val="18"/>
+        </w:rPr>
+        <w:t>the two main type of A</w:t>
+      </w:r>
+      <w:r>
+        <w:rPr>
+          <w:rFonts w:ascii="Helvetica" w:hAnsi="Helvetica"/>
+          <w:sz w:val="18"/>
+          <w:szCs w:val="18"/>
+        </w:rPr>
         <w:sym w:font="Symbol" w:char="F062"/>
       </w:r>
       <w:r>
         <w:rPr>
+          <w:rFonts w:ascii="Helvetica" w:hAnsi="Helvetica"/>
+          <w:sz w:val="18"/>
+          <w:szCs w:val="18"/>
+        </w:rPr>
+        <w:t xml:space="preserve"> polymers that have direct role in plaque formation, A</w:t>
+      </w:r>
+      <w:r>
+        <w:rPr>
+          <w:rFonts w:ascii="Helvetica" w:hAnsi="Helvetica"/>
+          <w:sz w:val="18"/>
+          <w:szCs w:val="18"/>
+        </w:rPr>
+        <w:sym w:font="Symbol" w:char="F062"/>
+      </w:r>
+      <w:r>
+        <w:rPr>
+          <w:rFonts w:ascii="Helvetica" w:hAnsi="Helvetica"/>
+          <w:sz w:val="18"/>
+          <w:szCs w:val="18"/>
           <w:vertAlign w:val="subscript"/>
         </w:rPr>
-        <w:t>4</w:t>
-      </w:r>
-      <w:r>
-        <w:rPr>
-          <w:vertAlign w:val="subscript"/>
-        </w:rPr>
-        <w:t>2</w:t>
-      </w:r>
-      <w:r>
-        <w:t>, A</w:t>
-      </w:r>
-      <w:r>
+        <w:t>42</w:t>
+      </w:r>
+      <w:r>
+        <w:rPr>
+          <w:rFonts w:ascii="Helvetica" w:hAnsi="Helvetica"/>
+          <w:sz w:val="18"/>
+          <w:szCs w:val="18"/>
+        </w:rPr>
+        <w:t xml:space="preserve"> is less abundant, highly insoluble but severely neurotoxic.</w:t>
+      </w:r>
+      <w:r>
+        <w:rPr>
+          <w:rFonts w:ascii="Helvetica" w:hAnsi="Helvetica"/>
+          <w:sz w:val="18"/>
+          <w:szCs w:val="18"/>
+        </w:rPr>
+        <w:t xml:space="preserve"> In </w:t>
+      </w:r>
+      <w:r>
+        <w:rPr>
+          <w:rFonts w:ascii="Helvetica" w:hAnsi="Helvetica"/>
+          <w:sz w:val="18"/>
+          <w:szCs w:val="18"/>
+        </w:rPr>
+        <w:t>addition,</w:t>
+      </w:r>
+      <w:r>
+        <w:rPr>
+          <w:rFonts w:ascii="Helvetica" w:hAnsi="Helvetica"/>
+          <w:sz w:val="18"/>
+          <w:szCs w:val="18"/>
+        </w:rPr>
+        <w:t xml:space="preserve"> the entorhinal cortex is traditionally the first area affected in AD, and more specifically the lateral entorhinal cortex (LEC).</w:t>
+      </w:r>
+    </w:p>
+    <w:p>
+      <w:pPr>
+        <w:rPr>
+          <w:rFonts w:ascii="Helvetica" w:hAnsi="Helvetica"/>
+          <w:sz w:val="18"/>
+          <w:szCs w:val="18"/>
+        </w:rPr>
+      </w:pPr>
+    </w:p>
+    <w:p>
+      <w:pPr>
+        <w:rPr>
+          <w:rFonts w:ascii="Helvetica" w:hAnsi="Helvetica"/>
+          <w:sz w:val="18"/>
+          <w:szCs w:val="18"/>
+        </w:rPr>
+      </w:pPr>
+      <w:r>
+        <w:rPr>
+          <w:rFonts w:ascii="Helvetica" w:hAnsi="Helvetica"/>
+          <w:sz w:val="18"/>
+          <w:szCs w:val="18"/>
+        </w:rPr>
+        <w:t xml:space="preserve">The authors of the paper set up an </w:t>
+      </w:r>
+      <w:r>
+        <w:rPr>
+          <w:rFonts w:ascii="Helvetica" w:hAnsi="Helvetica"/>
+          <w:sz w:val="18"/>
+          <w:szCs w:val="18"/>
+        </w:rPr>
+        <w:t xml:space="preserve">optogenetic </w:t>
+      </w:r>
+      <w:r>
+        <w:rPr>
+          <w:rFonts w:ascii="Helvetica" w:hAnsi="Helvetica"/>
+          <w:sz w:val="18"/>
+          <w:szCs w:val="18"/>
+        </w:rPr>
+        <w:t xml:space="preserve">experiment to show that levels of </w:t>
+      </w:r>
+      <w:r>
+        <w:rPr>
+          <w:rFonts w:ascii="Helvetica" w:hAnsi="Helvetica"/>
+          <w:sz w:val="18"/>
+          <w:szCs w:val="18"/>
+        </w:rPr>
+        <w:t>brain interstitial fluid (ISF) A</w:t>
+      </w:r>
+      <w:r>
+        <w:rPr>
+          <w:rFonts w:ascii="Helvetica" w:hAnsi="Helvetica"/>
+          <w:sz w:val="18"/>
+          <w:szCs w:val="18"/>
+        </w:rPr>
         <w:sym w:font="Symbol" w:char="F062"/>
       </w:r>
       <w:r>
         <w:rPr>
-          <w:vertAlign w:val="subscript"/>
-        </w:rPr>
-        <w:t>4</w:t>
-      </w:r>
-      <w:r>
-        <w:rPr>
-          <w:vertAlign w:val="subscript"/>
-        </w:rPr>
-        <w:t>2</w:t>
-      </w:r>
-      <w:r>
-        <w:t xml:space="preserve"> is less abundant, highly insoluble but severely neurotoxic.</w:t>
-      </w:r>
-      <w:r>
-        <w:t xml:space="preserve"> In </w:t>
-      </w:r>
-      <w:r>
-        <w:t>addition,</w:t>
-      </w:r>
-      <w:r>
-        <w:t xml:space="preserve"> the entorhinal cortex is traditionally the first area affected in AD, and more specifically the lateral entorhinal cortex (LEC).</w:t>
+          <w:rFonts w:ascii="Helvetica" w:hAnsi="Helvetica"/>
+          <w:sz w:val="18"/>
+          <w:szCs w:val="18"/>
+        </w:rPr>
+        <w:t xml:space="preserve">42 in the APP </w:t>
+      </w:r>
+      <w:proofErr w:type="spellStart"/>
+      <w:r>
+        <w:rPr>
+          <w:rFonts w:ascii="Helvetica" w:hAnsi="Helvetica"/>
+          <w:sz w:val="18"/>
+          <w:szCs w:val="18"/>
+        </w:rPr>
+        <w:t>Tg</w:t>
+      </w:r>
+      <w:proofErr w:type="spellEnd"/>
+      <w:r>
+        <w:rPr>
+          <w:rFonts w:ascii="Helvetica" w:hAnsi="Helvetica"/>
+          <w:sz w:val="18"/>
+          <w:szCs w:val="18"/>
+        </w:rPr>
+        <w:t xml:space="preserve"> mice</w:t>
+      </w:r>
+      <w:r>
+        <w:rPr>
+          <w:rFonts w:ascii="Helvetica" w:hAnsi="Helvetica"/>
+          <w:sz w:val="18"/>
+          <w:szCs w:val="18"/>
+        </w:rPr>
+        <w:t xml:space="preserve"> (</w:t>
+      </w:r>
+      <w:r>
+        <w:rPr>
+          <w:rFonts w:ascii="Helvetica" w:hAnsi="Helvetica"/>
+          <w:sz w:val="18"/>
+          <w:szCs w:val="18"/>
+        </w:rPr>
+        <w:t xml:space="preserve">a </w:t>
+      </w:r>
+      <w:r>
+        <w:rPr>
+          <w:rFonts w:ascii="Helvetica" w:hAnsi="Helvetica"/>
+          <w:sz w:val="18"/>
+          <w:szCs w:val="18"/>
+        </w:rPr>
+        <w:t>transgenic mice that overexpress</w:t>
+      </w:r>
+      <w:r>
+        <w:rPr>
+          <w:rFonts w:ascii="Helvetica" w:hAnsi="Helvetica"/>
+          <w:sz w:val="18"/>
+          <w:szCs w:val="18"/>
+        </w:rPr>
+        <w:t>es</w:t>
+      </w:r>
+      <w:r>
+        <w:rPr>
+          <w:rFonts w:ascii="Helvetica" w:hAnsi="Helvetica"/>
+          <w:sz w:val="18"/>
+          <w:szCs w:val="18"/>
+        </w:rPr>
+        <w:t xml:space="preserve"> APP)</w:t>
+      </w:r>
+      <w:r>
+        <w:rPr>
+          <w:rFonts w:ascii="Helvetica" w:hAnsi="Helvetica"/>
+          <w:sz w:val="18"/>
+          <w:szCs w:val="18"/>
+        </w:rPr>
+        <w:t xml:space="preserve"> were significantly higher </w:t>
+      </w:r>
+      <w:r>
+        <w:rPr>
+          <w:rFonts w:ascii="Helvetica" w:hAnsi="Helvetica"/>
+          <w:sz w:val="18"/>
+          <w:szCs w:val="18"/>
+        </w:rPr>
+        <w:t>that the levels observed in</w:t>
+      </w:r>
+      <w:r>
+        <w:rPr>
+          <w:rFonts w:ascii="Helvetica" w:hAnsi="Helvetica"/>
+          <w:sz w:val="18"/>
+          <w:szCs w:val="18"/>
+        </w:rPr>
+        <w:t xml:space="preserve"> the wild-type mice.</w:t>
+      </w:r>
+      <w:r>
+        <w:rPr>
+          <w:rFonts w:ascii="Helvetica" w:hAnsi="Helvetica"/>
+          <w:sz w:val="18"/>
+          <w:szCs w:val="18"/>
+        </w:rPr>
+        <w:t xml:space="preserve"> </w:t>
       </w:r>
     </w:p>
-    <w:p/>
     <w:p>
-      <w:r>
-        <w:t xml:space="preserve">The authors of the paper set up an </w:t>
-      </w:r>
-      <w:r>
-        <w:t xml:space="preserve">optogenetic </w:t>
-      </w:r>
-      <w:r>
-        <w:t xml:space="preserve">experiment to show that levels of </w:t>
-      </w:r>
-      <w:r>
-        <w:t>brain interstitial fluid (ISF) A</w:t>
-      </w:r>
-      <w:r>
-        <w:sym w:font="Symbol" w:char="F062"/>
-      </w:r>
-      <w:r>
-        <w:t xml:space="preserve">42 in the APP </w:t>
+      <w:pPr>
+        <w:rPr>
+          <w:rFonts w:ascii="Helvetica" w:hAnsi="Helvetica"/>
+          <w:sz w:val="18"/>
+          <w:szCs w:val="18"/>
+        </w:rPr>
+      </w:pPr>
+    </w:p>
+    <w:p>
+      <w:pPr>
+        <w:rPr>
+          <w:rFonts w:ascii="Helvetica" w:hAnsi="Helvetica"/>
+          <w:sz w:val="18"/>
+          <w:szCs w:val="18"/>
+        </w:rPr>
+      </w:pPr>
+      <w:r>
+        <w:rPr>
+          <w:rFonts w:ascii="Helvetica" w:hAnsi="Helvetica"/>
+          <w:sz w:val="18"/>
+          <w:szCs w:val="18"/>
+        </w:rPr>
+        <w:t xml:space="preserve">The authors of this paper injected </w:t>
+      </w:r>
+      <w:r>
+        <w:rPr>
+          <w:rFonts w:ascii="Helvetica" w:hAnsi="Helvetica"/>
+          <w:sz w:val="18"/>
+          <w:szCs w:val="18"/>
+        </w:rPr>
+        <w:t xml:space="preserve">the </w:t>
+      </w:r>
+      <w:r>
+        <w:rPr>
+          <w:rFonts w:ascii="Helvetica" w:hAnsi="Helvetica"/>
+          <w:sz w:val="18"/>
+          <w:szCs w:val="18"/>
+        </w:rPr>
+        <w:t xml:space="preserve">two </w:t>
+      </w:r>
+      <w:r>
+        <w:rPr>
+          <w:rFonts w:ascii="Helvetica" w:hAnsi="Helvetica"/>
+          <w:sz w:val="18"/>
+          <w:szCs w:val="18"/>
+        </w:rPr>
+        <w:t xml:space="preserve">types of </w:t>
+      </w:r>
+      <w:r>
+        <w:rPr>
+          <w:rFonts w:ascii="Helvetica" w:hAnsi="Helvetica"/>
+          <w:sz w:val="18"/>
+          <w:szCs w:val="18"/>
+        </w:rPr>
+        <w:t xml:space="preserve">mice with </w:t>
+      </w:r>
+      <w:r>
+        <w:rPr>
+          <w:rFonts w:ascii="Helvetica" w:hAnsi="Helvetica"/>
+          <w:sz w:val="18"/>
+          <w:szCs w:val="18"/>
+        </w:rPr>
+        <w:t xml:space="preserve">two </w:t>
+      </w:r>
+      <w:r>
+        <w:rPr>
+          <w:rFonts w:ascii="Helvetica" w:hAnsi="Helvetica"/>
+          <w:sz w:val="18"/>
+          <w:szCs w:val="18"/>
+        </w:rPr>
+        <w:t xml:space="preserve">different </w:t>
+      </w:r>
+      <w:r>
+        <w:rPr>
+          <w:rFonts w:ascii="Helvetica" w:hAnsi="Helvetica"/>
+          <w:sz w:val="18"/>
+          <w:szCs w:val="18"/>
+        </w:rPr>
+        <w:t xml:space="preserve">fluorescent </w:t>
       </w:r>
       <w:proofErr w:type="spellStart"/>
       <w:r>
-        <w:t>Tg</w:t>
+        <w:rPr>
+          <w:rFonts w:ascii="Helvetica" w:hAnsi="Helvetica"/>
+          <w:sz w:val="18"/>
+          <w:szCs w:val="18"/>
+        </w:rPr>
+        <w:t>activatorss</w:t>
       </w:r>
       <w:proofErr w:type="spellEnd"/>
       <w:r>
-        <w:t xml:space="preserve"> mice</w:t>
-      </w:r>
-      <w:r>
-        <w:t xml:space="preserve"> (transgenic mice that overexpress APP)</w:t>
-      </w:r>
-      <w:r>
-        <w:t xml:space="preserve"> were significantly higher </w:t>
-      </w:r>
-      <w:r>
-        <w:t>that the levels observed in</w:t>
-      </w:r>
-      <w:r>
-        <w:t xml:space="preserve"> t</w:t>
-      </w:r>
-      <w:proofErr w:type="spellStart"/>
-      <w:r>
-        <w:t>he</w:t>
-      </w:r>
-      <w:proofErr w:type="spellEnd"/>
-      <w:r>
-        <w:t xml:space="preserve"> wild-type mice.</w:t>
-      </w:r>
-      <w:r>
-        <w:t xml:space="preserve"> </w:t>
-      </w:r>
-    </w:p>
-    <w:p/>
-    <w:p>
-      <w:r>
-        <w:t xml:space="preserve">The authors of this paper injected </w:t>
-      </w:r>
-      <w:r>
-        <w:t xml:space="preserve">the </w:t>
-      </w:r>
-      <w:r>
-        <w:t xml:space="preserve">two </w:t>
-      </w:r>
-      <w:r>
-        <w:t xml:space="preserve">types of </w:t>
-      </w:r>
-      <w:r>
-        <w:t xml:space="preserve">mice with </w:t>
-      </w:r>
-      <w:r>
-        <w:t xml:space="preserve">two </w:t>
-      </w:r>
-      <w:r>
-        <w:t xml:space="preserve">different </w:t>
-      </w:r>
-      <w:r>
-        <w:t>fluorescent indicators</w:t>
-      </w:r>
-      <w:r>
+        <w:rPr>
+          <w:rFonts w:ascii="Helvetica" w:hAnsi="Helvetica"/>
+          <w:sz w:val="18"/>
+          <w:szCs w:val="18"/>
+        </w:rPr>
         <w:t xml:space="preserve"> under control of the CAMLII</w:t>
       </w:r>
       <w:r>
+        <w:rPr>
+          <w:rFonts w:ascii="Helvetica" w:hAnsi="Helvetica"/>
+          <w:sz w:val="18"/>
+          <w:szCs w:val="18"/>
+        </w:rPr>
         <w:sym w:font="Symbol" w:char="F061"/>
       </w:r>
       <w:r>
-        <w:t xml:space="preserve"> promoters:</w:t>
+        <w:rPr>
+          <w:rFonts w:ascii="Helvetica" w:hAnsi="Helvetica"/>
+          <w:sz w:val="18"/>
+          <w:szCs w:val="18"/>
+        </w:rPr>
+        <w:t xml:space="preserve"> promoter:</w:t>
       </w:r>
     </w:p>
     <w:p>
@@ -191,49 +507,127 @@
           <w:ilvl w:val="0"/>
           <w:numId w:val="6"/>
         </w:numPr>
-      </w:pPr>
-      <w:r>
+        <w:rPr>
+          <w:rFonts w:ascii="Helvetica" w:hAnsi="Helvetica"/>
+          <w:sz w:val="18"/>
+          <w:szCs w:val="18"/>
+        </w:rPr>
+      </w:pPr>
+      <w:r>
+        <w:rPr>
+          <w:rFonts w:ascii="Helvetica" w:hAnsi="Helvetica"/>
+          <w:sz w:val="18"/>
+          <w:szCs w:val="18"/>
+        </w:rPr>
         <w:t xml:space="preserve">The APP </w:t>
       </w:r>
       <w:proofErr w:type="spellStart"/>
       <w:r>
+        <w:rPr>
+          <w:rFonts w:ascii="Helvetica" w:hAnsi="Helvetica"/>
+          <w:sz w:val="18"/>
+          <w:szCs w:val="18"/>
+        </w:rPr>
         <w:t>T</w:t>
       </w:r>
       <w:r>
+        <w:rPr>
+          <w:rFonts w:ascii="Helvetica" w:hAnsi="Helvetica"/>
+          <w:sz w:val="18"/>
+          <w:szCs w:val="18"/>
+        </w:rPr>
         <w:t>g</w:t>
       </w:r>
       <w:proofErr w:type="spellEnd"/>
       <w:r>
-        <w:t xml:space="preserve"> mice are injected with </w:t>
-      </w:r>
-      <w:r>
-        <w:t>an adeno-associated virus (AAV) expressing SSSFO-EYFP</w:t>
-      </w:r>
-      <w:r>
-        <w:t>.</w:t>
-      </w:r>
-      <w:r>
+        <w:rPr>
+          <w:rFonts w:ascii="Helvetica" w:hAnsi="Helvetica"/>
+          <w:sz w:val="18"/>
+          <w:szCs w:val="18"/>
+        </w:rPr>
+        <w:t xml:space="preserve"> mice are injected with an adeno-associated virus (AAV) expressing SSSFO-EYFP.</w:t>
+      </w:r>
+      <w:r>
+        <w:rPr>
+          <w:rFonts w:ascii="Helvetica" w:hAnsi="Helvetica"/>
+          <w:sz w:val="18"/>
+          <w:szCs w:val="18"/>
+        </w:rPr>
         <w:t xml:space="preserve"> </w:t>
       </w:r>
       <w:r>
+        <w:rPr>
+          <w:rFonts w:ascii="Helvetica" w:hAnsi="Helvetica"/>
+          <w:sz w:val="18"/>
+          <w:szCs w:val="18"/>
+        </w:rPr>
         <w:t>S</w:t>
       </w:r>
       <w:r>
+        <w:rPr>
+          <w:rFonts w:ascii="Helvetica" w:hAnsi="Helvetica"/>
+          <w:sz w:val="18"/>
+          <w:szCs w:val="18"/>
+        </w:rPr>
         <w:t xml:space="preserve">table step-function opsin (SSFO) is a mutated version of </w:t>
       </w:r>
       <w:proofErr w:type="spellStart"/>
       <w:r>
+        <w:rPr>
+          <w:rFonts w:ascii="Helvetica" w:hAnsi="Helvetica"/>
+          <w:sz w:val="18"/>
+          <w:szCs w:val="18"/>
+        </w:rPr>
         <w:t>channelrhodopsin</w:t>
       </w:r>
       <w:proofErr w:type="spellEnd"/>
       <w:r>
+        <w:rPr>
+          <w:rFonts w:ascii="Helvetica" w:hAnsi="Helvetica"/>
+          <w:sz w:val="18"/>
+          <w:szCs w:val="18"/>
+        </w:rPr>
         <w:t xml:space="preserve"> (hChR2(C128SS)) that puts neurons in a state of excitability up to 30</w:t>
       </w:r>
       <w:r>
+        <w:rPr>
+          <w:rFonts w:ascii="Helvetica" w:hAnsi="Helvetica"/>
+          <w:sz w:val="18"/>
+          <w:szCs w:val="18"/>
+        </w:rPr>
         <w:t>mins</w:t>
       </w:r>
       <w:r>
-        <w:t xml:space="preserve"> after activation by a pulse light. The last effect can be reversed by a brief pulse deactivation light.</w:t>
+        <w:rPr>
+          <w:rFonts w:ascii="Helvetica" w:hAnsi="Helvetica"/>
+          <w:sz w:val="18"/>
+          <w:szCs w:val="18"/>
+        </w:rPr>
+        <w:t xml:space="preserve"> after activation by a pulse light. The last effect can be reversed by a brief pulse </w:t>
+      </w:r>
+      <w:r>
+        <w:rPr>
+          <w:rFonts w:ascii="Helvetica" w:hAnsi="Helvetica"/>
+          <w:sz w:val="18"/>
+          <w:szCs w:val="18"/>
+        </w:rPr>
+        <w:t>of</w:t>
+      </w:r>
+      <w:r>
+        <w:rPr>
+          <w:rFonts w:ascii="Helvetica" w:hAnsi="Helvetica"/>
+          <w:sz w:val="18"/>
+          <w:szCs w:val="18"/>
+        </w:rPr>
+        <w:t xml:space="preserve"> a d</w:t>
+      </w:r>
+      <w:r>
+        <w:rPr>
+          <w:rFonts w:ascii="Helvetica" w:hAnsi="Helvetica"/>
+          <w:sz w:val="18"/>
+          <w:szCs w:val="18"/>
+        </w:rPr>
+        <w:t>eactivation light.</w:t>
       </w:r>
     </w:p>
     <w:p>
@@ -243,131 +637,347 @@
           <w:ilvl w:val="0"/>
           <w:numId w:val="5"/>
         </w:numPr>
-      </w:pPr>
-      <w:r>
-        <w:t>An AAV expressing EYFP is injected into the wild-type mice.</w:t>
+        <w:rPr>
+          <w:rFonts w:ascii="Helvetica" w:hAnsi="Helvetica"/>
+          <w:sz w:val="18"/>
+          <w:szCs w:val="18"/>
+        </w:rPr>
+      </w:pPr>
+      <w:r>
+        <w:rPr>
+          <w:rFonts w:ascii="Helvetica" w:hAnsi="Helvetica"/>
+          <w:sz w:val="18"/>
+          <w:szCs w:val="18"/>
+        </w:rPr>
+        <w:t>An AAV expressing EYFP is injected into wild</w:t>
+      </w:r>
+      <w:r>
+        <w:rPr>
+          <w:rFonts w:ascii="Helvetica" w:hAnsi="Helvetica"/>
+          <w:sz w:val="18"/>
+          <w:szCs w:val="18"/>
+        </w:rPr>
+        <w:t xml:space="preserve"> </w:t>
+      </w:r>
+      <w:r>
+        <w:rPr>
+          <w:rFonts w:ascii="Helvetica" w:hAnsi="Helvetica"/>
+          <w:sz w:val="18"/>
+          <w:szCs w:val="18"/>
+        </w:rPr>
+        <w:t>type mice.</w:t>
       </w:r>
     </w:p>
-    <w:p/>
-    <w:p/>
     <w:p>
+      <w:pPr>
+        <w:rPr>
+          <w:rFonts w:ascii="Helvetica" w:hAnsi="Helvetica"/>
+          <w:sz w:val="18"/>
+          <w:szCs w:val="18"/>
+        </w:rPr>
+      </w:pPr>
+    </w:p>
+    <w:p>
+      <w:pPr>
+        <w:rPr>
+          <w:rFonts w:ascii="Helvetica" w:hAnsi="Helvetica"/>
+          <w:sz w:val="18"/>
+          <w:szCs w:val="18"/>
+        </w:rPr>
+      </w:pPr>
+    </w:p>
+    <w:p>
+      <w:pPr>
+        <w:rPr>
+          <w:rFonts w:ascii="Helvetica" w:hAnsi="Helvetica"/>
+          <w:sz w:val="18"/>
+          <w:szCs w:val="18"/>
+        </w:rPr>
+      </w:pPr>
       <w:hyperlink r:id="rId8" w:history="1">
         <w:r>
           <w:rPr>
             <w:rStyle w:val="Hyperlink"/>
+            <w:rFonts w:ascii="Helvetica" w:hAnsi="Helvetica"/>
+            <w:sz w:val="18"/>
+            <w:szCs w:val="18"/>
           </w:rPr>
           <w:t>https://www-ncbi-nlm-nih-gov.proxy1.library.jhu.edu/pmc/articles/PMC2795712/</w:t>
         </w:r>
       </w:hyperlink>
     </w:p>
     <w:p>
+      <w:pPr>
+        <w:rPr>
+          <w:rFonts w:ascii="Helvetica" w:hAnsi="Helvetica"/>
+          <w:sz w:val="18"/>
+          <w:szCs w:val="18"/>
+        </w:rPr>
+      </w:pPr>
       <w:proofErr w:type="spellStart"/>
       <w:r>
+        <w:rPr>
+          <w:rFonts w:ascii="Helvetica" w:hAnsi="Helvetica"/>
+          <w:sz w:val="18"/>
+          <w:szCs w:val="18"/>
+        </w:rPr>
         <w:t>cfos</w:t>
       </w:r>
       <w:proofErr w:type="spellEnd"/>
       <w:r>
+        <w:rPr>
+          <w:rFonts w:ascii="Helvetica" w:hAnsi="Helvetica"/>
+          <w:sz w:val="18"/>
+          <w:szCs w:val="18"/>
+        </w:rPr>
         <w:t xml:space="preserve"> labeling</w:t>
       </w:r>
     </w:p>
     <w:p>
-      <w:r>
+      <w:pPr>
+        <w:rPr>
+          <w:rFonts w:ascii="Helvetica" w:hAnsi="Helvetica"/>
+          <w:sz w:val="18"/>
+          <w:szCs w:val="18"/>
+        </w:rPr>
+      </w:pPr>
+      <w:r>
+        <w:rPr>
+          <w:rFonts w:ascii="Helvetica" w:hAnsi="Helvetica"/>
+          <w:sz w:val="18"/>
+          <w:szCs w:val="18"/>
+        </w:rPr>
         <w:t>The proto-oncogene c-</w:t>
       </w:r>
       <w:proofErr w:type="spellStart"/>
       <w:r>
+        <w:rPr>
+          <w:rFonts w:ascii="Helvetica" w:hAnsi="Helvetica"/>
+          <w:sz w:val="18"/>
+          <w:szCs w:val="18"/>
+        </w:rPr>
         <w:t>fos</w:t>
       </w:r>
       <w:proofErr w:type="spellEnd"/>
       <w:r>
+        <w:rPr>
+          <w:rFonts w:ascii="Helvetica" w:hAnsi="Helvetica"/>
+          <w:sz w:val="18"/>
+          <w:szCs w:val="18"/>
+        </w:rPr>
         <w:t>, an immediate early gene, is expressed in neurons in response to various stimuli. The protein product can be readily detected with immunohistochemical techniques leading to the use of c-FOS detection to map groups of neurons that display changes in their activity.</w:t>
-      </w:r>
-    </w:p>
-    <w:p/>
-    <w:p>
-      <w:r>
-        <w:t xml:space="preserve">In the brain, the </w:t>
-      </w:r>
-      <w:proofErr w:type="spellStart"/>
-      <w:r>
-        <w:t>perforant</w:t>
-      </w:r>
-      <w:proofErr w:type="spellEnd"/>
-      <w:r>
-        <w:t xml:space="preserve"> path or </w:t>
-      </w:r>
-      <w:proofErr w:type="spellStart"/>
-      <w:r>
-        <w:t>perforant</w:t>
-      </w:r>
-      <w:proofErr w:type="spellEnd"/>
-      <w:r>
-        <w:t xml:space="preserve"> pathway provides a connectional route from the entorhinal cortex to all fields of the hippocampal formation, including the dentate gyrus, all CA fields (including CA1), and the subiculum.</w:t>
-      </w:r>
-    </w:p>
-    <w:p/>
-    <w:p>
-      <w:r>
-        <w:t>https://en.wikipedia.org/wiki/Entorhinal_cortex</w:t>
       </w:r>
     </w:p>
     <w:p>
+      <w:pPr>
+        <w:rPr>
+          <w:rFonts w:ascii="Helvetica" w:hAnsi="Helvetica"/>
+          <w:sz w:val="18"/>
+          <w:szCs w:val="18"/>
+        </w:rPr>
+      </w:pPr>
+    </w:p>
+    <w:p>
+      <w:pPr>
+        <w:rPr>
+          <w:rFonts w:ascii="Helvetica" w:hAnsi="Helvetica"/>
+          <w:sz w:val="18"/>
+          <w:szCs w:val="18"/>
+        </w:rPr>
+      </w:pPr>
+      <w:r>
+        <w:rPr>
+          <w:rFonts w:ascii="Helvetica" w:hAnsi="Helvetica"/>
+          <w:sz w:val="18"/>
+          <w:szCs w:val="18"/>
+        </w:rPr>
+        <w:t xml:space="preserve">In the brain, the </w:t>
+      </w:r>
+      <w:proofErr w:type="spellStart"/>
+      <w:r>
+        <w:rPr>
+          <w:rFonts w:ascii="Helvetica" w:hAnsi="Helvetica"/>
+          <w:sz w:val="18"/>
+          <w:szCs w:val="18"/>
+        </w:rPr>
+        <w:t>perforant</w:t>
+      </w:r>
+      <w:proofErr w:type="spellEnd"/>
+      <w:r>
+        <w:rPr>
+          <w:rFonts w:ascii="Helvetica" w:hAnsi="Helvetica"/>
+          <w:sz w:val="18"/>
+          <w:szCs w:val="18"/>
+        </w:rPr>
+        <w:t xml:space="preserve"> path or </w:t>
+      </w:r>
+      <w:proofErr w:type="spellStart"/>
+      <w:r>
+        <w:rPr>
+          <w:rFonts w:ascii="Helvetica" w:hAnsi="Helvetica"/>
+          <w:sz w:val="18"/>
+          <w:szCs w:val="18"/>
+        </w:rPr>
+        <w:t>perforant</w:t>
+      </w:r>
+      <w:proofErr w:type="spellEnd"/>
+      <w:r>
+        <w:rPr>
+          <w:rFonts w:ascii="Helvetica" w:hAnsi="Helvetica"/>
+          <w:sz w:val="18"/>
+          <w:szCs w:val="18"/>
+        </w:rPr>
+        <w:t xml:space="preserve"> pathway provides a connectional route from the entorhinal cortex to all fields of the hippocampal formation, including the dentate gyrus, all CA fields (including CA1), and the subiculum.</w:t>
+      </w:r>
+    </w:p>
+    <w:p>
+      <w:pPr>
+        <w:rPr>
+          <w:rFonts w:ascii="Helvetica" w:hAnsi="Helvetica"/>
+          <w:sz w:val="18"/>
+          <w:szCs w:val="18"/>
+        </w:rPr>
+      </w:pPr>
+    </w:p>
+    <w:p>
+      <w:pPr>
+        <w:rPr>
+          <w:rFonts w:ascii="Helvetica" w:hAnsi="Helvetica"/>
+          <w:sz w:val="18"/>
+          <w:szCs w:val="18"/>
+        </w:rPr>
+      </w:pPr>
+      <w:r>
+        <w:rPr>
+          <w:rFonts w:ascii="Helvetica" w:hAnsi="Helvetica"/>
+          <w:sz w:val="18"/>
+          <w:szCs w:val="18"/>
+        </w:rPr>
+        <w:t>https://en.wikipedia.org/wiki/Entorhinal_cortex</w:t>
+      </w:r>
+    </w:p>
+    <w:p>
+      <w:pPr>
+        <w:rPr>
+          <w:rFonts w:ascii="Helvetica" w:hAnsi="Helvetica"/>
+          <w:sz w:val="18"/>
+          <w:szCs w:val="18"/>
+        </w:rPr>
+      </w:pPr>
       <w:hyperlink r:id="rId9" w:history="1">
         <w:r>
           <w:rPr>
             <w:rStyle w:val="Hyperlink"/>
+            <w:rFonts w:ascii="Helvetica" w:hAnsi="Helvetica"/>
+            <w:sz w:val="18"/>
+            <w:szCs w:val="18"/>
           </w:rPr>
           <w:t>http://www.scholarpedia.org/article/Entorhinal_cortex</w:t>
         </w:r>
       </w:hyperlink>
     </w:p>
     <w:p>
-      <w:r>
+      <w:pPr>
+        <w:rPr>
+          <w:rFonts w:ascii="Helvetica" w:hAnsi="Helvetica"/>
+          <w:sz w:val="18"/>
+          <w:szCs w:val="18"/>
+        </w:rPr>
+      </w:pPr>
+      <w:r>
+        <w:rPr>
+          <w:rFonts w:ascii="Helvetica" w:hAnsi="Helvetica"/>
+          <w:sz w:val="18"/>
+          <w:szCs w:val="18"/>
+        </w:rPr>
         <w:t xml:space="preserve">LEC: lateral entorhinal cortex </w:t>
       </w:r>
     </w:p>
     <w:p>
-      <w:r>
+      <w:pPr>
+        <w:rPr>
+          <w:rFonts w:ascii="Helvetica" w:hAnsi="Helvetica"/>
+          <w:sz w:val="18"/>
+          <w:szCs w:val="18"/>
+        </w:rPr>
+      </w:pPr>
+      <w:r>
+        <w:rPr>
+          <w:rFonts w:ascii="Helvetica" w:hAnsi="Helvetica"/>
+          <w:sz w:val="18"/>
+          <w:szCs w:val="18"/>
+        </w:rPr>
         <w:t xml:space="preserve">OML: outer molecular layer </w:t>
       </w:r>
       <w:proofErr w:type="gramStart"/>
       <w:r>
+        <w:rPr>
+          <w:rFonts w:ascii="Helvetica" w:hAnsi="Helvetica"/>
+          <w:sz w:val="18"/>
+          <w:szCs w:val="18"/>
+        </w:rPr>
         <w:t>of  Dentate</w:t>
       </w:r>
       <w:proofErr w:type="gramEnd"/>
       <w:r>
+        <w:rPr>
+          <w:rFonts w:ascii="Helvetica" w:hAnsi="Helvetica"/>
+          <w:sz w:val="18"/>
+          <w:szCs w:val="18"/>
+        </w:rPr>
         <w:t xml:space="preserve"> Gyrus</w:t>
       </w:r>
     </w:p>
     <w:p>
-      <w:r>
-        <w:rPr>
-          <w:rFonts w:ascii="Roboto" w:hAnsi="Roboto"/>
+      <w:pPr>
+        <w:rPr>
+          <w:rFonts w:ascii="Helvetica" w:hAnsi="Helvetica"/>
+          <w:sz w:val="18"/>
+          <w:szCs w:val="18"/>
+        </w:rPr>
+      </w:pPr>
+      <w:r>
+        <w:rPr>
+          <w:rFonts w:ascii="Helvetica" w:hAnsi="Helvetica"/>
           <w:color w:val="BDC1C6"/>
+          <w:sz w:val="18"/>
+          <w:szCs w:val="18"/>
           <w:shd w:val="clear" w:color="auto" w:fill="202124"/>
         </w:rPr>
         <w:t>The dentate gyrus, like the hippocampus, consists of three distinct layers: an outer molecular layer, a middle </w:t>
       </w:r>
       <w:r>
         <w:rPr>
-          <w:rFonts w:ascii="Roboto" w:hAnsi="Roboto"/>
+          <w:rFonts w:ascii="Helvetica" w:hAnsi="Helvetica"/>
           <w:b/>
           <w:bCs/>
           <w:color w:val="BDC1C6"/>
+          <w:sz w:val="18"/>
+          <w:szCs w:val="18"/>
           <w:shd w:val="clear" w:color="auto" w:fill="202124"/>
         </w:rPr>
         <w:t>granule cell layer</w:t>
       </w:r>
       <w:r>
         <w:rPr>
-          <w:rFonts w:ascii="Roboto" w:hAnsi="Roboto"/>
+          <w:rFonts w:ascii="Helvetica" w:hAnsi="Helvetica"/>
           <w:color w:val="BDC1C6"/>
+          <w:sz w:val="18"/>
+          <w:szCs w:val="18"/>
           <w:shd w:val="clear" w:color="auto" w:fill="202124"/>
         </w:rPr>
         <w:t>, and an inner polymorphic layer</w:t>
       </w:r>
     </w:p>
-    <w:p/>
+    <w:p>
+      <w:pPr>
+        <w:rPr>
+          <w:rFonts w:ascii="Helvetica" w:hAnsi="Helvetica"/>
+          <w:sz w:val="18"/>
+          <w:szCs w:val="18"/>
+        </w:rPr>
+      </w:pPr>
+    </w:p>
     <w:sectPr>
       <w:footerReference w:type="even" r:id="rId10"/>
       <w:footerReference w:type="default" r:id="rId11"/>

</xml_diff>